<commit_message>
Documents and auxiliary files
</commit_message>
<xml_diff>
--- a/doc/INF1.paper.docx
+++ b/doc/INF1.paper.docx
@@ -8,13 +8,16 @@
       </w:pPr>
       <w:bookmarkStart w:id="0" w:name="scallop-consortium-analysis-plan-for-inf"/>
       <w:r>
-        <w:t xml:space="preserve">pQTLs </w:t>
-      </w:r>
-      <w:r>
-        <w:t xml:space="preserve">on inflammation </w:t>
-      </w:r>
-      <w:r>
-        <w:t xml:space="preserve">– findings from </w:t>
+        <w:t>I</w:t>
+      </w:r>
+      <w:r>
+        <w:t xml:space="preserve">nflammation </w:t>
+      </w:r>
+      <w:r>
+        <w:t>p</w:t>
+      </w:r>
+      <w:r>
+        <w:t xml:space="preserve">QTLs – findings from </w:t>
       </w:r>
       <w:r>
         <w:t xml:space="preserve">the </w:t>
@@ -91,16 +94,10 @@
         <w:pStyle w:val="FirstParagraph"/>
       </w:pPr>
       <w:r>
-        <w:t>We report pQTLs associated with OLINK/INF1 panel</w:t>
-      </w:r>
-      <w:r>
-        <w:t>, using cohorts in the</w:t>
-      </w:r>
-      <w:r>
-        <w:t xml:space="preserve"> SCAndinavian coLLaboration for Olink plasma Protein genetics (SCALLOP) consortium, https://www.olink.com/scallop/, </w:t>
-      </w:r>
-      <w:r>
-        <w:t xml:space="preserve">a collaborative framework for discovery and follow-up of genetic associations with proteins on </w:t>
+        <w:t>We report pQTLs associated with OLINK/INF1 panel, using cohorts in the</w:t>
+      </w:r>
+      <w:r>
+        <w:t xml:space="preserve"> SCAndinavian coLLaboration for Olink plasma Protein genetics (SCALLOP) consortium, a collaborative framework for discovery and follow-up of genetic associations with proteins on </w:t>
       </w:r>
       <w:r>
         <w:t>the Olink Proteomics platform.</w:t>
@@ -150,10 +147,7 @@
         </w:numPr>
       </w:pPr>
       <w:r>
-        <w:t>Investigation of the mechanistic basis</w:t>
-      </w:r>
-      <w:r>
-        <w:t xml:space="preserve"> of identified cis- and trans-pQTL by functional annotation</w:t>
+        <w:t>Investigation of the mechanistic basis of identified cis- and trans-pQTL by functional annotation</w:t>
       </w:r>
     </w:p>
     <w:p>
@@ -217,10 +211,7 @@
         <w:pStyle w:val="FirstParagraph"/>
       </w:pPr>
       <w:r>
-        <w:t>The Olink IN</w:t>
-      </w:r>
-      <w:r>
-        <w:t>Flammation panel of 92 proteins, e.g, https://github.com/jinghuazhao/INF/blob/master/doc/olink.inf.panel.annot.tsv.</w:t>
+        <w:t xml:space="preserve">The Olink INFlammation panel of 92 proteins, e.g, </w:t>
       </w:r>
     </w:p>
     <w:p>
@@ -266,10 +257,7 @@
         </w:numPr>
       </w:pPr>
       <w:r>
-        <w:t>Quality control on a</w:t>
-      </w:r>
-      <w:r>
-        <w:t>spects such as SNP/sample call rates, gender mismatch, abnormal inbreeding coefficient, failed cryptic relatedness test, ancestry outlier, heterozygosity and Hardy-Weinberg equilibrium test.</w:t>
+        <w:t>Quality control on aspects such as SNP/sample call rates, gender mismatch, abnormal inbreeding coefficient, failed cryptic relatedness test, ancestry outlier, heterozygosity and Hardy-Weinberg equilibrium test.</w:t>
       </w:r>
     </w:p>
     <w:p>
@@ -278,7 +266,6 @@
       </w:pPr>
       <w:bookmarkStart w:id="5" w:name="association-analysis"/>
       <w:r>
-        <w:lastRenderedPageBreak/>
         <w:t>Association analysis</w:t>
       </w:r>
       <w:bookmarkEnd w:id="5"/>
@@ -292,144 +279,10 @@
         </w:numPr>
       </w:pPr>
       <w:r>
-        <w:t xml:space="preserve">Rank-based inverse normal transformation on </w:t>
-      </w:r>
-      <w:r>
-        <w:t xml:space="preserve">the raw measurement of proteins including those below lower limit of detection, e.g., via </w:t>
-      </w:r>
-      <w:r>
-        <w:rPr>
-          <w:rStyle w:val="VerbatimChar"/>
-        </w:rPr>
-        <w:t>invnormal</w:t>
-      </w:r>
-      <w:r>
-        <w:t xml:space="preserve"> function,</w:t>
-      </w:r>
-    </w:p>
-    <w:p>
-      <w:pPr>
-        <w:pStyle w:val="SourceCode"/>
-      </w:pPr>
-      <w:r>
-        <w:rPr>
-          <w:rStyle w:val="NormalTok"/>
-        </w:rPr>
-        <w:t>invnormal &lt;-</w:t>
-      </w:r>
-      <w:r>
-        <w:rPr>
-          <w:rStyle w:val="StringTok"/>
-        </w:rPr>
-        <w:t xml:space="preserve"> </w:t>
-      </w:r>
-      <w:r>
-        <w:rPr>
-          <w:rStyle w:val="ControlFlowTok"/>
-        </w:rPr>
-        <w:t>function</w:t>
-      </w:r>
-      <w:r>
-        <w:rPr>
-          <w:rStyle w:val="NormalTok"/>
-        </w:rPr>
-        <w:t xml:space="preserve">(x) </w:t>
-      </w:r>
-      <w:r>
-        <w:rPr>
-          <w:rStyle w:val="KeywordTok"/>
-        </w:rPr>
-        <w:t>qnorm</w:t>
-      </w:r>
-      <w:r>
-        <w:rPr>
-          <w:rStyle w:val="NormalTok"/>
-        </w:rPr>
-        <w:t>((</w:t>
-      </w:r>
-      <w:r>
-        <w:rPr>
-          <w:rStyle w:val="KeywordTok"/>
-        </w:rPr>
-        <w:t>rank</w:t>
-      </w:r>
-      <w:r>
-        <w:rPr>
-          <w:rStyle w:val="NormalTok"/>
-        </w:rPr>
-        <w:t>(x,</w:t>
-      </w:r>
-      <w:r>
-        <w:rPr>
-          <w:rStyle w:val="DataTypeTok"/>
-        </w:rPr>
-        <w:t>na.last=</w:t>
-      </w:r>
-      <w:r>
-        <w:rPr>
-          <w:rStyle w:val="StringTok"/>
-        </w:rPr>
-        <w:t>"keep"</w:t>
-      </w:r>
-      <w:r>
-        <w:rPr>
-          <w:rStyle w:val="NormalTok"/>
-        </w:rPr>
-        <w:t>)</w:t>
-      </w:r>
-      <w:r>
-        <w:rPr>
-          <w:rStyle w:val="OperatorTok"/>
-        </w:rPr>
-        <w:t>-</w:t>
-      </w:r>
-      <w:r>
-        <w:rPr>
-          <w:rStyle w:val="FloatTok"/>
-        </w:rPr>
-        <w:t>0.5</w:t>
-      </w:r>
-      <w:r>
-        <w:rPr>
-          <w:rStyle w:val="NormalTok"/>
-        </w:rPr>
-        <w:t>)</w:t>
-      </w:r>
-      <w:r>
-        <w:rPr>
-          <w:rStyle w:val="OperatorTok"/>
-        </w:rPr>
-        <w:t>/</w:t>
-      </w:r>
-      <w:r>
-        <w:rPr>
-          <w:rStyle w:val="KeywordTok"/>
-        </w:rPr>
-        <w:t>sum</w:t>
-      </w:r>
-      <w:r>
-        <w:rPr>
-          <w:rStyle w:val="NormalTok"/>
-        </w:rPr>
-        <w:t>(</w:t>
-      </w:r>
-      <w:r>
-        <w:rPr>
-          <w:rStyle w:val="OperatorTok"/>
-        </w:rPr>
-        <w:t>!</w:t>
-      </w:r>
-      <w:r>
-        <w:rPr>
-          <w:rStyle w:val="KeywordTok"/>
-        </w:rPr>
-        <w:t>is.na</w:t>
-      </w:r>
-      <w:r>
-        <w:rPr>
-          <w:rStyle w:val="NormalTok"/>
-        </w:rPr>
-        <w:t>(x)))</w:t>
+        <w:t>Rank-based inverse normal transformation on the raw measurement of proteins including those below lower limit of detection</w:t>
+      </w:r>
+      <w:r>
+        <w:t>.</w:t>
       </w:r>
     </w:p>
     <w:p>
@@ -441,6 +294,7 @@
         </w:numPr>
       </w:pPr>
       <w:r>
+        <w:lastRenderedPageBreak/>
         <w:t>Multiple linear regression for all samples including sex, age, principal components and other cohort specific covariates.</w:t>
       </w:r>
     </w:p>
@@ -465,1417 +319,62 @@
         </w:numPr>
       </w:pPr>
       <w:r>
-        <w:t>For case-control data, cases and controls are analysed separately – results will be merged at meta-analysis sta</w:t>
-      </w:r>
-      <w:r>
-        <w:t>ge</w:t>
-      </w:r>
-    </w:p>
-    <w:p>
-      <w:pPr>
-        <w:pStyle w:val="Heading3"/>
-      </w:pPr>
-      <w:bookmarkStart w:id="6" w:name="software"/>
-      <w:r>
-        <w:t>Software</w:t>
-      </w:r>
+        <w:t xml:space="preserve">For case-control data, cases and controls are analysed separately – results </w:t>
+      </w:r>
+      <w:r>
+        <w:t xml:space="preserve">were </w:t>
+      </w:r>
+      <w:r>
+        <w:t>merged at meta-analysis stage</w:t>
+      </w:r>
+    </w:p>
+    <w:p>
+      <w:pPr>
+        <w:pStyle w:val="FirstParagraph"/>
+      </w:pPr>
+      <w:r>
+        <w:t>S</w:t>
+      </w:r>
+      <w:r>
+        <w:t xml:space="preserve">oftware </w:t>
+      </w:r>
+      <w:r>
+        <w:t xml:space="preserve">which </w:t>
+      </w:r>
+      <w:r>
+        <w:t>account for genotype uncertainty, such as SNPTEST</w:t>
+      </w:r>
+      <w:r>
+        <w:t xml:space="preserve"> were used but due to the relatively large number of proteins, results based on PLINK were also accepted, both amended with outputs from qctool –snp-stats</w:t>
+      </w:r>
+      <w:bookmarkStart w:id="6" w:name="_GoBack"/>
       <w:bookmarkEnd w:id="6"/>
+      <w:r>
+        <w:t>.</w:t>
+      </w:r>
+    </w:p>
+    <w:p>
+      <w:pPr>
+        <w:pStyle w:val="Heading2"/>
+      </w:pPr>
+      <w:bookmarkStart w:id="7" w:name="meta-analysis"/>
+      <w:r>
+        <w:t>Meta-analysis</w:t>
+      </w:r>
+      <w:bookmarkEnd w:id="7"/>
     </w:p>
     <w:p>
       <w:pPr>
         <w:pStyle w:val="FirstParagraph"/>
       </w:pPr>
       <w:r>
-        <w:t>It is preferable to use software which account for genotype uncertainty, such as SNPTEST, QUICKTEST, and BOLT-LMM.</w:t>
-      </w:r>
-    </w:p>
-    <w:p>
-      <w:pPr>
-        <w:pStyle w:val="Heading3"/>
-      </w:pPr>
-      <w:bookmarkStart w:id="7" w:name="snp-table-for-gwas-results"/>
-      <w:r>
-        <w:t>SNP table for GWAS results</w:t>
-      </w:r>
-      <w:bookmarkEnd w:id="7"/>
-    </w:p>
-    <w:p>
-      <w:pPr>
-        <w:pStyle w:val="FirstParagraph"/>
-      </w:pPr>
-      <w:r>
-        <w:t>Please in</w:t>
-      </w:r>
-      <w:r>
-        <w:t>clude the following columns. Missing values are coded as “NA”.</w:t>
-      </w:r>
-    </w:p>
-    <w:tbl>
-      <w:tblPr>
-        <w:tblStyle w:val="Table"/>
-        <w:tblW w:w="5000" w:type="pct"/>
-        <w:tblLook w:val="07E0" w:firstRow="1" w:lastRow="1" w:firstColumn="1" w:lastColumn="1" w:noHBand="1" w:noVBand="1"/>
-      </w:tblPr>
-      <w:tblGrid>
-        <w:gridCol w:w="507"/>
-        <w:gridCol w:w="2395"/>
-        <w:gridCol w:w="6458"/>
-      </w:tblGrid>
-      <w:tr>
-        <w:tc>
-          <w:tcPr>
-            <w:tcW w:w="0" w:type="auto"/>
-            <w:tcBorders>
-              <w:bottom w:val="single" w:sz="0" w:space="0" w:color="auto"/>
-            </w:tcBorders>
-            <w:vAlign w:val="bottom"/>
-          </w:tcPr>
-          <w:p>
-            <w:pPr>
-              <w:pStyle w:val="Compact"/>
-            </w:pPr>
-            <w:r>
-              <w:t>No</w:t>
-            </w:r>
-          </w:p>
-        </w:tc>
-        <w:tc>
-          <w:tcPr>
-            <w:tcW w:w="0" w:type="auto"/>
-            <w:tcBorders>
-              <w:bottom w:val="single" w:sz="0" w:space="0" w:color="auto"/>
-            </w:tcBorders>
-            <w:vAlign w:val="bottom"/>
-          </w:tcPr>
-          <w:p>
-            <w:pPr>
-              <w:pStyle w:val="Compact"/>
-            </w:pPr>
-            <w:r>
-              <w:t>Variable name</w:t>
-            </w:r>
-          </w:p>
-        </w:tc>
-        <w:tc>
-          <w:tcPr>
-            <w:tcW w:w="0" w:type="auto"/>
-            <w:tcBorders>
-              <w:bottom w:val="single" w:sz="0" w:space="0" w:color="auto"/>
-            </w:tcBorders>
-            <w:vAlign w:val="bottom"/>
-          </w:tcPr>
-          <w:p>
-            <w:pPr>
-              <w:pStyle w:val="Compact"/>
-            </w:pPr>
-            <w:r>
-              <w:t>Description of variable</w:t>
-            </w:r>
-          </w:p>
-        </w:tc>
-      </w:tr>
-      <w:tr>
-        <w:tc>
-          <w:tcPr>
-            <w:tcW w:w="0" w:type="auto"/>
-          </w:tcPr>
-          <w:p>
-            <w:pPr>
-              <w:pStyle w:val="Compact"/>
-            </w:pPr>
-            <w:r>
-              <w:t>1</w:t>
-            </w:r>
-          </w:p>
-        </w:tc>
-        <w:tc>
-          <w:tcPr>
-            <w:tcW w:w="0" w:type="auto"/>
-          </w:tcPr>
-          <w:p>
-            <w:pPr>
-              <w:pStyle w:val="Compact"/>
-            </w:pPr>
-            <w:r>
-              <w:t>SNPID</w:t>
-            </w:r>
-          </w:p>
-        </w:tc>
-        <w:tc>
-          <w:tcPr>
-            <w:tcW w:w="0" w:type="auto"/>
-          </w:tcPr>
-          <w:p>
-            <w:pPr>
-              <w:pStyle w:val="Compact"/>
-            </w:pPr>
-            <w:r>
-              <w:t>CHR:POS_A1_A2 (such that A1&lt;A2) or rsid</w:t>
-            </w:r>
-          </w:p>
-        </w:tc>
-      </w:tr>
-      <w:tr>
-        <w:tc>
-          <w:tcPr>
-            <w:tcW w:w="0" w:type="auto"/>
-          </w:tcPr>
-          <w:p>
-            <w:pPr>
-              <w:pStyle w:val="Compact"/>
-            </w:pPr>
-            <w:r>
-              <w:t>2</w:t>
-            </w:r>
-          </w:p>
-        </w:tc>
-        <w:tc>
-          <w:tcPr>
-            <w:tcW w:w="0" w:type="auto"/>
-          </w:tcPr>
-          <w:p>
-            <w:pPr>
-              <w:pStyle w:val="Compact"/>
-            </w:pPr>
-            <w:r>
-              <w:t>CHR</w:t>
-            </w:r>
-          </w:p>
-        </w:tc>
-        <w:tc>
-          <w:tcPr>
-            <w:tcW w:w="0" w:type="auto"/>
-          </w:tcPr>
-          <w:p>
-            <w:pPr>
-              <w:pStyle w:val="Compact"/>
-            </w:pPr>
-            <w:r>
-              <w:t>Chromosome number</w:t>
-            </w:r>
-          </w:p>
-        </w:tc>
-      </w:tr>
-      <w:tr>
-        <w:tc>
-          <w:tcPr>
-            <w:tcW w:w="0" w:type="auto"/>
-          </w:tcPr>
-          <w:p>
-            <w:pPr>
-              <w:pStyle w:val="Compact"/>
-            </w:pPr>
-            <w:r>
-              <w:t>3</w:t>
-            </w:r>
-          </w:p>
-        </w:tc>
-        <w:tc>
-          <w:tcPr>
-            <w:tcW w:w="0" w:type="auto"/>
-          </w:tcPr>
-          <w:p>
-            <w:pPr>
-              <w:pStyle w:val="Compact"/>
-            </w:pPr>
-            <w:r>
-              <w:t>POS</w:t>
-            </w:r>
-          </w:p>
-        </w:tc>
-        <w:tc>
-          <w:tcPr>
-            <w:tcW w:w="0" w:type="auto"/>
-          </w:tcPr>
-          <w:p>
-            <w:pPr>
-              <w:pStyle w:val="Compact"/>
-            </w:pPr>
-            <w:r>
-              <w:t>Physical position for the reference sequence (please indicate NCBI build in descriptive file)</w:t>
-            </w:r>
-          </w:p>
-        </w:tc>
-      </w:tr>
-      <w:tr>
-        <w:tc>
-          <w:tcPr>
-            <w:tcW w:w="0" w:type="auto"/>
-          </w:tcPr>
-          <w:p>
-            <w:pPr>
-              <w:pStyle w:val="Compact"/>
-            </w:pPr>
-            <w:r>
-              <w:t>4</w:t>
-            </w:r>
-          </w:p>
-        </w:tc>
-        <w:tc>
-          <w:tcPr>
-            <w:tcW w:w="0" w:type="auto"/>
-          </w:tcPr>
-          <w:p>
-            <w:pPr>
-              <w:pStyle w:val="Compact"/>
-            </w:pPr>
-            <w:r>
-              <w:t>STRAND</w:t>
-            </w:r>
-          </w:p>
-        </w:tc>
-        <w:tc>
-          <w:tcPr>
-            <w:tcW w:w="0" w:type="auto"/>
-          </w:tcPr>
-          <w:p>
-            <w:pPr>
-              <w:pStyle w:val="Compact"/>
-            </w:pPr>
-            <w:r>
-              <w:t>Indicator of strand direction. Please specify “+” if positive or forward strand and “-” if negative or reverse strand.</w:t>
-            </w:r>
-          </w:p>
-        </w:tc>
-      </w:tr>
-      <w:tr>
-        <w:tc>
-          <w:tcPr>
-            <w:tcW w:w="0" w:type="auto"/>
-          </w:tcPr>
-          <w:p>
-            <w:pPr>
-              <w:pStyle w:val="Compact"/>
-            </w:pPr>
-            <w:r>
-              <w:t>5</w:t>
-            </w:r>
-          </w:p>
-        </w:tc>
-        <w:tc>
-          <w:tcPr>
-            <w:tcW w:w="0" w:type="auto"/>
-          </w:tcPr>
-          <w:p>
-            <w:pPr>
-              <w:pStyle w:val="Compact"/>
-            </w:pPr>
-            <w:r>
-              <w:t>N</w:t>
-            </w:r>
-          </w:p>
-        </w:tc>
-        <w:tc>
-          <w:tcPr>
-            <w:tcW w:w="0" w:type="auto"/>
-          </w:tcPr>
-          <w:p>
-            <w:pPr>
-              <w:pStyle w:val="Compact"/>
-            </w:pPr>
-            <w:r>
-              <w:t>Number of non-missing observ</w:t>
-            </w:r>
-            <w:r>
-              <w:t>ations</w:t>
-            </w:r>
-          </w:p>
-        </w:tc>
-      </w:tr>
-      <w:tr>
-        <w:tc>
-          <w:tcPr>
-            <w:tcW w:w="0" w:type="auto"/>
-          </w:tcPr>
-          <w:p>
-            <w:pPr>
-              <w:pStyle w:val="Compact"/>
-            </w:pPr>
-            <w:r>
-              <w:t>6</w:t>
-            </w:r>
-          </w:p>
-        </w:tc>
-        <w:tc>
-          <w:tcPr>
-            <w:tcW w:w="0" w:type="auto"/>
-          </w:tcPr>
-          <w:p>
-            <w:pPr>
-              <w:pStyle w:val="Compact"/>
-            </w:pPr>
-            <w:r>
-              <w:t>EFFECT_ALLELE</w:t>
-            </w:r>
-          </w:p>
-        </w:tc>
-        <w:tc>
-          <w:tcPr>
-            <w:tcW w:w="0" w:type="auto"/>
-          </w:tcPr>
-          <w:p>
-            <w:pPr>
-              <w:pStyle w:val="Compact"/>
-            </w:pPr>
-            <w:r>
-              <w:t>Allele for which the effect (beta coefficient) is reported. For example, in an A/G SNP in which AA = 0, AG=1, and GG=2, the coded allele is G.</w:t>
-            </w:r>
-          </w:p>
-        </w:tc>
-      </w:tr>
-      <w:tr>
-        <w:tc>
-          <w:tcPr>
-            <w:tcW w:w="0" w:type="auto"/>
-          </w:tcPr>
-          <w:p>
-            <w:pPr>
-              <w:pStyle w:val="Compact"/>
-            </w:pPr>
-            <w:r>
-              <w:t>7</w:t>
-            </w:r>
-          </w:p>
-        </w:tc>
-        <w:tc>
-          <w:tcPr>
-            <w:tcW w:w="0" w:type="auto"/>
-          </w:tcPr>
-          <w:p>
-            <w:pPr>
-              <w:pStyle w:val="Compact"/>
-            </w:pPr>
-            <w:r>
-              <w:t>REFERENCE_ALLELE</w:t>
-            </w:r>
-          </w:p>
-        </w:tc>
-        <w:tc>
-          <w:tcPr>
-            <w:tcW w:w="0" w:type="auto"/>
-          </w:tcPr>
-          <w:p>
-            <w:pPr>
-              <w:pStyle w:val="Compact"/>
-            </w:pPr>
-            <w:r>
-              <w:t>Second allele at the SNP (the other allele). In the example above, th</w:t>
-            </w:r>
-            <w:r>
-              <w:t>e non-coded allele is A.</w:t>
-            </w:r>
-          </w:p>
-        </w:tc>
-      </w:tr>
-      <w:tr>
-        <w:tc>
-          <w:tcPr>
-            <w:tcW w:w="0" w:type="auto"/>
-          </w:tcPr>
-          <w:p>
-            <w:pPr>
-              <w:pStyle w:val="Compact"/>
-            </w:pPr>
-            <w:r>
-              <w:t>8</w:t>
-            </w:r>
-          </w:p>
-        </w:tc>
-        <w:tc>
-          <w:tcPr>
-            <w:tcW w:w="0" w:type="auto"/>
-          </w:tcPr>
-          <w:p>
-            <w:pPr>
-              <w:pStyle w:val="Compact"/>
-            </w:pPr>
-            <w:r>
-              <w:t>CODE_ALL_FQ</w:t>
-            </w:r>
-          </w:p>
-        </w:tc>
-        <w:tc>
-          <w:tcPr>
-            <w:tcW w:w="0" w:type="auto"/>
-          </w:tcPr>
-          <w:p>
-            <w:pPr>
-              <w:pStyle w:val="Compact"/>
-            </w:pPr>
-            <w:r>
-              <w:t>Allele frequency for the coded allele – “NA” if not available</w:t>
-            </w:r>
-          </w:p>
-        </w:tc>
-      </w:tr>
-      <w:tr>
-        <w:tc>
-          <w:tcPr>
-            <w:tcW w:w="0" w:type="auto"/>
-          </w:tcPr>
-          <w:p>
-            <w:pPr>
-              <w:pStyle w:val="Compact"/>
-            </w:pPr>
-            <w:r>
-              <w:t>9</w:t>
-            </w:r>
-          </w:p>
-        </w:tc>
-        <w:tc>
-          <w:tcPr>
-            <w:tcW w:w="0" w:type="auto"/>
-          </w:tcPr>
-          <w:p>
-            <w:pPr>
-              <w:pStyle w:val="Compact"/>
-            </w:pPr>
-            <w:r>
-              <w:t>BETA</w:t>
-            </w:r>
-          </w:p>
-        </w:tc>
-        <w:tc>
-          <w:tcPr>
-            <w:tcW w:w="0" w:type="auto"/>
-          </w:tcPr>
-          <w:p>
-            <w:pPr>
-              <w:pStyle w:val="Compact"/>
-            </w:pPr>
-            <w:r>
-              <w:t>Effect size for the coded allele, beta estimate from the genotype-phenotype association, with at least 5 decimal places. Note: if not available, please report “NA” for this variable.</w:t>
-            </w:r>
-          </w:p>
-        </w:tc>
-      </w:tr>
-      <w:tr>
-        <w:tc>
-          <w:tcPr>
-            <w:tcW w:w="0" w:type="auto"/>
-          </w:tcPr>
-          <w:p>
-            <w:pPr>
-              <w:pStyle w:val="Compact"/>
-            </w:pPr>
-            <w:r>
-              <w:t>10</w:t>
-            </w:r>
-          </w:p>
-        </w:tc>
-        <w:tc>
-          <w:tcPr>
-            <w:tcW w:w="0" w:type="auto"/>
-          </w:tcPr>
-          <w:p>
-            <w:pPr>
-              <w:pStyle w:val="Compact"/>
-            </w:pPr>
-            <w:r>
-              <w:t>SE</w:t>
-            </w:r>
-          </w:p>
-        </w:tc>
-        <w:tc>
-          <w:tcPr>
-            <w:tcW w:w="0" w:type="auto"/>
-          </w:tcPr>
-          <w:p>
-            <w:pPr>
-              <w:pStyle w:val="Compact"/>
-            </w:pPr>
-            <w:r>
-              <w:t xml:space="preserve">Standard error of the beta estimate, to at least 5 decimal places </w:t>
-            </w:r>
-            <w:r>
-              <w:t>- “NA” if not available.</w:t>
-            </w:r>
-          </w:p>
-        </w:tc>
-      </w:tr>
-      <w:tr>
-        <w:tc>
-          <w:tcPr>
-            <w:tcW w:w="0" w:type="auto"/>
-          </w:tcPr>
-          <w:p>
-            <w:pPr>
-              <w:pStyle w:val="Compact"/>
-            </w:pPr>
-            <w:r>
-              <w:t>11</w:t>
-            </w:r>
-          </w:p>
-        </w:tc>
-        <w:tc>
-          <w:tcPr>
-            <w:tcW w:w="0" w:type="auto"/>
-          </w:tcPr>
-          <w:p>
-            <w:pPr>
-              <w:pStyle w:val="Compact"/>
-            </w:pPr>
-            <w:r>
-              <w:t>PVAL</w:t>
-            </w:r>
-          </w:p>
-        </w:tc>
-        <w:tc>
-          <w:tcPr>
-            <w:tcW w:w="0" w:type="auto"/>
-          </w:tcPr>
-          <w:p>
-            <w:pPr>
-              <w:pStyle w:val="Compact"/>
-            </w:pPr>
-            <w:r>
-              <w:t>p-value of Wald test statistic – “NA” if not available</w:t>
-            </w:r>
-          </w:p>
-        </w:tc>
-      </w:tr>
-      <w:tr>
-        <w:tc>
-          <w:tcPr>
-            <w:tcW w:w="0" w:type="auto"/>
-          </w:tcPr>
-          <w:p>
-            <w:pPr>
-              <w:pStyle w:val="Compact"/>
-            </w:pPr>
-            <w:r>
-              <w:t>12</w:t>
-            </w:r>
-          </w:p>
-        </w:tc>
-        <w:tc>
-          <w:tcPr>
-            <w:tcW w:w="0" w:type="auto"/>
-          </w:tcPr>
-          <w:p>
-            <w:pPr>
-              <w:pStyle w:val="Compact"/>
-            </w:pPr>
-            <w:r>
-              <w:t>RSQ</w:t>
-            </w:r>
-          </w:p>
-        </w:tc>
-        <w:tc>
-          <w:tcPr>
-            <w:tcW w:w="0" w:type="auto"/>
-          </w:tcPr>
-          <w:p>
-            <w:pPr>
-              <w:pStyle w:val="Compact"/>
-            </w:pPr>
-            <w:r>
-              <w:t>Residual phenotypic variance explained by SNP. “NA” if not available</w:t>
-            </w:r>
-          </w:p>
-        </w:tc>
-      </w:tr>
-      <w:tr>
-        <w:tc>
-          <w:tcPr>
-            <w:tcW w:w="0" w:type="auto"/>
-          </w:tcPr>
-          <w:p>
-            <w:pPr>
-              <w:pStyle w:val="Compact"/>
-            </w:pPr>
-            <w:r>
-              <w:lastRenderedPageBreak/>
-              <w:t>13</w:t>
-            </w:r>
-          </w:p>
-        </w:tc>
-        <w:tc>
-          <w:tcPr>
-            <w:tcW w:w="0" w:type="auto"/>
-          </w:tcPr>
-          <w:p>
-            <w:pPr>
-              <w:pStyle w:val="Compact"/>
-            </w:pPr>
-            <w:r>
-              <w:t>RSQ_IMP</w:t>
-            </w:r>
-          </w:p>
-        </w:tc>
-        <w:tc>
-          <w:tcPr>
-            <w:tcW w:w="0" w:type="auto"/>
-          </w:tcPr>
-          <w:p>
-            <w:pPr>
-              <w:pStyle w:val="Compact"/>
-            </w:pPr>
-            <w:r>
-              <w:t>Observed divided by expected variance for imputed allele dosage.</w:t>
-            </w:r>
-          </w:p>
-        </w:tc>
-      </w:tr>
-      <w:tr>
-        <w:tc>
-          <w:tcPr>
-            <w:tcW w:w="0" w:type="auto"/>
-          </w:tcPr>
-          <w:p>
-            <w:pPr>
-              <w:pStyle w:val="Compact"/>
-            </w:pPr>
-            <w:r>
-              <w:t>14</w:t>
-            </w:r>
-          </w:p>
-        </w:tc>
-        <w:tc>
-          <w:tcPr>
-            <w:tcW w:w="0" w:type="auto"/>
-          </w:tcPr>
-          <w:p>
-            <w:pPr>
-              <w:pStyle w:val="Compact"/>
-            </w:pPr>
-            <w:r>
-              <w:t>IMP</w:t>
-            </w:r>
-          </w:p>
-        </w:tc>
-        <w:tc>
-          <w:tcPr>
-            <w:tcW w:w="0" w:type="auto"/>
-          </w:tcPr>
-          <w:p>
-            <w:pPr>
-              <w:pStyle w:val="Compact"/>
-            </w:pPr>
-            <w:r>
-              <w:t>Please specify whether the SNP was imputed or genotyped: 1: imputed SNP, 0: directly genotyped SNP</w:t>
-            </w:r>
-          </w:p>
-        </w:tc>
-      </w:tr>
-    </w:tbl>
-    <w:p>
-      <w:pPr>
-        <w:pStyle w:val="Heading3"/>
-      </w:pPr>
-      <w:bookmarkStart w:id="8" w:name="file-naming-convention"/>
-      <w:r>
-        <w:t>File-naming convention</w:t>
-      </w:r>
-      <w:bookmarkEnd w:id="8"/>
-    </w:p>
-    <w:p>
-      <w:pPr>
-        <w:pStyle w:val="FirstParagraph"/>
-      </w:pPr>
-      <w:r>
-        <w:t>It is recommended to use format STUDY_analyst_inf1_protein_UniProtID_date.gz, see https://www.uniprot.org/ for additional information</w:t>
-      </w:r>
-      <w:r>
-        <w:t xml:space="preserve"> on UniProt IDs.</w:t>
-      </w:r>
-    </w:p>
-    <w:p>
-      <w:pPr>
-        <w:pStyle w:val="Heading3"/>
-      </w:pPr>
-      <w:bookmarkStart w:id="9" w:name="notes-on-plink"/>
-      <w:r>
-        <w:t>Notes on PLINK</w:t>
-      </w:r>
-      <w:bookmarkEnd w:id="9"/>
-    </w:p>
-    <w:p>
-      <w:pPr>
-        <w:pStyle w:val="FirstParagraph"/>
-      </w:pPr>
-      <w:r>
-        <w:t>Due possibly to the large number of proteins for GWAS, some cohorts employed PLINK to expedite analysis with which one may see the following information:</w:t>
-      </w:r>
-    </w:p>
-    <w:tbl>
-      <w:tblPr>
-        <w:tblStyle w:val="Table"/>
-        <w:tblW w:w="5000" w:type="pct"/>
-        <w:tblLook w:val="07E0" w:firstRow="1" w:lastRow="1" w:firstColumn="1" w:lastColumn="1" w:noHBand="1" w:noVBand="1"/>
-      </w:tblPr>
-      <w:tblGrid>
-        <w:gridCol w:w="507"/>
-        <w:gridCol w:w="891"/>
-        <w:gridCol w:w="3498"/>
-        <w:gridCol w:w="4464"/>
-      </w:tblGrid>
-      <w:tr>
-        <w:tc>
-          <w:tcPr>
-            <w:tcW w:w="0" w:type="auto"/>
-            <w:tcBorders>
-              <w:bottom w:val="single" w:sz="0" w:space="0" w:color="auto"/>
-            </w:tcBorders>
-            <w:vAlign w:val="bottom"/>
-          </w:tcPr>
-          <w:p>
-            <w:pPr>
-              <w:pStyle w:val="Compact"/>
-            </w:pPr>
-            <w:r>
-              <w:t>No</w:t>
-            </w:r>
-          </w:p>
-        </w:tc>
-        <w:tc>
-          <w:tcPr>
-            <w:tcW w:w="0" w:type="auto"/>
-            <w:tcBorders>
-              <w:bottom w:val="single" w:sz="0" w:space="0" w:color="auto"/>
-            </w:tcBorders>
-            <w:vAlign w:val="bottom"/>
-          </w:tcPr>
-          <w:p>
-            <w:pPr>
-              <w:pStyle w:val="Compact"/>
-            </w:pPr>
-            <w:r>
-              <w:t>Name</w:t>
-            </w:r>
-          </w:p>
-        </w:tc>
-        <w:tc>
-          <w:tcPr>
-            <w:tcW w:w="0" w:type="auto"/>
-            <w:tcBorders>
-              <w:bottom w:val="single" w:sz="0" w:space="0" w:color="auto"/>
-            </w:tcBorders>
-            <w:vAlign w:val="bottom"/>
-          </w:tcPr>
-          <w:p>
-            <w:pPr>
-              <w:pStyle w:val="Compact"/>
-            </w:pPr>
-            <w:r>
-              <w:t>Description</w:t>
-            </w:r>
-          </w:p>
-        </w:tc>
-        <w:tc>
-          <w:tcPr>
-            <w:tcW w:w="0" w:type="auto"/>
-            <w:tcBorders>
-              <w:bottom w:val="single" w:sz="0" w:space="0" w:color="auto"/>
-            </w:tcBorders>
-            <w:vAlign w:val="bottom"/>
-          </w:tcPr>
-          <w:p>
-            <w:pPr>
-              <w:pStyle w:val="Compact"/>
-            </w:pPr>
-            <w:r>
-              <w:t>Additional comment</w:t>
-            </w:r>
-          </w:p>
-        </w:tc>
-      </w:tr>
-      <w:tr>
-        <w:trPr>
-          <w:gridAfter w:val="1"/>
-        </w:trPr>
-        <w:tc>
-          <w:tcPr>
-            <w:tcW w:w="0" w:type="auto"/>
-          </w:tcPr>
-          <w:p>
-            <w:pPr>
-              <w:pStyle w:val="Compact"/>
-            </w:pPr>
-            <w:r>
-              <w:t>1</w:t>
-            </w:r>
-          </w:p>
-        </w:tc>
-        <w:tc>
-          <w:tcPr>
-            <w:tcW w:w="0" w:type="auto"/>
-          </w:tcPr>
-          <w:p>
-            <w:pPr>
-              <w:pStyle w:val="Compact"/>
-            </w:pPr>
-            <w:r>
-              <w:t>BP</w:t>
-            </w:r>
-          </w:p>
-        </w:tc>
-        <w:tc>
-          <w:tcPr>
-            <w:tcW w:w="0" w:type="auto"/>
-          </w:tcPr>
-          <w:p>
-            <w:pPr>
-              <w:pStyle w:val="Compact"/>
-            </w:pPr>
-            <w:r>
-              <w:t>Position in base pairs</w:t>
-            </w:r>
-          </w:p>
-        </w:tc>
-      </w:tr>
-      <w:tr>
-        <w:trPr>
-          <w:gridAfter w:val="1"/>
-        </w:trPr>
-        <w:tc>
-          <w:tcPr>
-            <w:tcW w:w="0" w:type="auto"/>
-          </w:tcPr>
-          <w:p>
-            <w:pPr>
-              <w:pStyle w:val="Compact"/>
-            </w:pPr>
-            <w:r>
-              <w:t>2</w:t>
-            </w:r>
-          </w:p>
-        </w:tc>
-        <w:tc>
-          <w:tcPr>
-            <w:tcW w:w="0" w:type="auto"/>
-          </w:tcPr>
-          <w:p>
-            <w:pPr>
-              <w:pStyle w:val="Compact"/>
-            </w:pPr>
-            <w:r>
-              <w:t>CHR</w:t>
-            </w:r>
-          </w:p>
-        </w:tc>
-        <w:tc>
-          <w:tcPr>
-            <w:tcW w:w="0" w:type="auto"/>
-          </w:tcPr>
-          <w:p>
-            <w:pPr>
-              <w:pStyle w:val="Compact"/>
-            </w:pPr>
-            <w:r>
-              <w:t>Chromosome</w:t>
-            </w:r>
-          </w:p>
-        </w:tc>
-      </w:tr>
-      <w:tr>
-        <w:trPr>
-          <w:gridAfter w:val="1"/>
-        </w:trPr>
-        <w:tc>
-          <w:tcPr>
-            <w:tcW w:w="0" w:type="auto"/>
-          </w:tcPr>
-          <w:p>
-            <w:pPr>
-              <w:pStyle w:val="Compact"/>
-            </w:pPr>
-            <w:r>
-              <w:t>3</w:t>
-            </w:r>
-          </w:p>
-        </w:tc>
-        <w:tc>
-          <w:tcPr>
-            <w:tcW w:w="0" w:type="auto"/>
-          </w:tcPr>
-          <w:p>
-            <w:pPr>
-              <w:pStyle w:val="Compact"/>
-            </w:pPr>
-            <w:r>
-              <w:t>SNP</w:t>
-            </w:r>
-          </w:p>
-        </w:tc>
-        <w:tc>
-          <w:tcPr>
-            <w:tcW w:w="0" w:type="auto"/>
-          </w:tcPr>
-          <w:p>
-            <w:pPr>
-              <w:pStyle w:val="Compact"/>
-            </w:pPr>
-            <w:r>
-              <w:t>CHR:POS_A1_A2 or rsid</w:t>
-            </w:r>
-          </w:p>
-        </w:tc>
-      </w:tr>
-      <w:tr>
-        <w:trPr>
-          <w:gridAfter w:val="1"/>
-        </w:trPr>
-        <w:tc>
-          <w:tcPr>
-            <w:tcW w:w="0" w:type="auto"/>
-          </w:tcPr>
-          <w:p>
-            <w:pPr>
-              <w:pStyle w:val="Compact"/>
-            </w:pPr>
-            <w:r>
-              <w:t>4*</w:t>
-            </w:r>
-          </w:p>
-        </w:tc>
-        <w:tc>
-          <w:tcPr>
-            <w:tcW w:w="0" w:type="auto"/>
-          </w:tcPr>
-          <w:p>
-            <w:pPr>
-              <w:pStyle w:val="Compact"/>
-            </w:pPr>
-            <w:r>
-              <w:t>HWE</w:t>
-            </w:r>
-          </w:p>
-        </w:tc>
-        <w:tc>
-          <w:tcPr>
-            <w:tcW w:w="0" w:type="auto"/>
-          </w:tcPr>
-          <w:p>
-            <w:pPr>
-              <w:pStyle w:val="Compact"/>
-            </w:pPr>
-            <w:r>
-              <w:t>Hardy-Weinberg equilibrium P-value</w:t>
-            </w:r>
-          </w:p>
-        </w:tc>
-      </w:tr>
-      <w:tr>
-        <w:tc>
-          <w:tcPr>
-            <w:tcW w:w="0" w:type="auto"/>
-          </w:tcPr>
-          <w:p>
-            <w:pPr>
-              <w:pStyle w:val="Compact"/>
-            </w:pPr>
-            <w:r>
-              <w:t>5*</w:t>
-            </w:r>
-          </w:p>
-        </w:tc>
-        <w:tc>
-          <w:tcPr>
-            <w:tcW w:w="0" w:type="auto"/>
-          </w:tcPr>
-          <w:p>
-            <w:pPr>
-              <w:pStyle w:val="Compact"/>
-            </w:pPr>
-            <w:r>
-              <w:t>MAF</w:t>
-            </w:r>
-          </w:p>
-        </w:tc>
-        <w:tc>
-          <w:tcPr>
-            <w:tcW w:w="0" w:type="auto"/>
-          </w:tcPr>
-          <w:p>
-            <w:pPr>
-              <w:pStyle w:val="Compact"/>
-            </w:pPr>
-            <w:r>
-              <w:t>Minor allele frequency</w:t>
-            </w:r>
-          </w:p>
-        </w:tc>
-        <w:tc>
-          <w:tcPr>
-            <w:tcW w:w="0" w:type="auto"/>
-          </w:tcPr>
-          <w:p>
-            <w:pPr>
-              <w:pStyle w:val="Compact"/>
-            </w:pPr>
-            <w:r>
-              <w:t>Please indicate if this is the effect allele frequency</w:t>
-            </w:r>
-          </w:p>
-        </w:tc>
-      </w:tr>
-      <w:tr>
-        <w:tc>
-          <w:tcPr>
-            <w:tcW w:w="0" w:type="auto"/>
-          </w:tcPr>
-          <w:p>
-            <w:pPr>
-              <w:pStyle w:val="Compact"/>
-            </w:pPr>
-            <w:r>
-              <w:t>6</w:t>
-            </w:r>
-          </w:p>
-        </w:tc>
-        <w:tc>
-          <w:tcPr>
-            <w:tcW w:w="0" w:type="auto"/>
-          </w:tcPr>
-          <w:p>
-            <w:pPr>
-              <w:pStyle w:val="Compact"/>
-            </w:pPr>
-            <w:r>
-              <w:t>A1</w:t>
-            </w:r>
-          </w:p>
-        </w:tc>
-        <w:tc>
-          <w:tcPr>
-            <w:tcW w:w="0" w:type="auto"/>
-          </w:tcPr>
-          <w:p>
-            <w:pPr>
-              <w:pStyle w:val="Compact"/>
-            </w:pPr>
-            <w:r>
-              <w:t>Allele 1</w:t>
-            </w:r>
-          </w:p>
-        </w:tc>
-        <w:tc>
-          <w:tcPr>
-            <w:tcW w:w="0" w:type="auto"/>
-          </w:tcPr>
-          <w:p>
-            <w:pPr>
-              <w:pStyle w:val="Compact"/>
-            </w:pPr>
-            <w:r>
-              <w:t>Please indicate if this is the effect/reference allele</w:t>
-            </w:r>
-          </w:p>
-        </w:tc>
-      </w:tr>
-      <w:tr>
-        <w:tc>
-          <w:tcPr>
-            <w:tcW w:w="0" w:type="auto"/>
-          </w:tcPr>
-          <w:p>
-            <w:pPr>
-              <w:pStyle w:val="Compact"/>
-            </w:pPr>
-            <w:r>
-              <w:t>7*</w:t>
-            </w:r>
-          </w:p>
-        </w:tc>
-        <w:tc>
-          <w:tcPr>
-            <w:tcW w:w="0" w:type="auto"/>
-          </w:tcPr>
-          <w:p>
-            <w:pPr>
-              <w:pStyle w:val="Compact"/>
-            </w:pPr>
-            <w:r>
-              <w:t>A2</w:t>
-            </w:r>
-          </w:p>
-        </w:tc>
-        <w:tc>
-          <w:tcPr>
-            <w:tcW w:w="0" w:type="auto"/>
-          </w:tcPr>
-          <w:p>
-            <w:pPr>
-              <w:pStyle w:val="Compact"/>
-            </w:pPr>
-            <w:r>
-              <w:t>Allele 2</w:t>
-            </w:r>
-          </w:p>
-        </w:tc>
-        <w:tc>
-          <w:tcPr>
-            <w:tcW w:w="0" w:type="auto"/>
-          </w:tcPr>
-          <w:p>
-            <w:pPr>
-              <w:pStyle w:val="Compact"/>
-            </w:pPr>
-            <w:r>
-              <w:t>Please indicate if this is the effect/reference allele</w:t>
-            </w:r>
-          </w:p>
-        </w:tc>
-      </w:tr>
-      <w:tr>
-        <w:trPr>
-          <w:gridAfter w:val="1"/>
-        </w:trPr>
-        <w:tc>
-          <w:tcPr>
-            <w:tcW w:w="0" w:type="auto"/>
-          </w:tcPr>
-          <w:p>
-            <w:pPr>
-              <w:pStyle w:val="Compact"/>
-            </w:pPr>
-            <w:r>
-              <w:t>8</w:t>
-            </w:r>
-          </w:p>
-        </w:tc>
-        <w:tc>
-          <w:tcPr>
-            <w:tcW w:w="0" w:type="auto"/>
-          </w:tcPr>
-          <w:p>
-            <w:pPr>
-              <w:pStyle w:val="Compact"/>
-            </w:pPr>
-            <w:r>
-              <w:t>NMISS</w:t>
-            </w:r>
-          </w:p>
-        </w:tc>
-        <w:tc>
-          <w:tcPr>
-            <w:tcW w:w="0" w:type="auto"/>
-          </w:tcPr>
-          <w:p>
-            <w:pPr>
-              <w:pStyle w:val="Compact"/>
-            </w:pPr>
-            <w:r>
-              <w:t>Sample size</w:t>
-            </w:r>
-          </w:p>
-        </w:tc>
-      </w:tr>
-      <w:tr>
-        <w:trPr>
-          <w:gridAfter w:val="1"/>
-        </w:trPr>
-        <w:tc>
-          <w:tcPr>
-            <w:tcW w:w="0" w:type="auto"/>
-          </w:tcPr>
-          <w:p>
-            <w:pPr>
-              <w:pStyle w:val="Compact"/>
-            </w:pPr>
-            <w:r>
-              <w:t>9</w:t>
-            </w:r>
-          </w:p>
-        </w:tc>
-        <w:tc>
-          <w:tcPr>
-            <w:tcW w:w="0" w:type="auto"/>
-          </w:tcPr>
-          <w:p>
-            <w:pPr>
-              <w:pStyle w:val="Compact"/>
-            </w:pPr>
-            <w:r>
-              <w:t>BETA</w:t>
-            </w:r>
-          </w:p>
-        </w:tc>
-        <w:tc>
-          <w:tcPr>
-            <w:tcW w:w="0" w:type="auto"/>
-          </w:tcPr>
-          <w:p>
-            <w:pPr>
-              <w:pStyle w:val="Compact"/>
-            </w:pPr>
-            <w:r>
-              <w:t>Regression coefficient</w:t>
-            </w:r>
-          </w:p>
-        </w:tc>
-      </w:tr>
-      <w:tr>
-        <w:trPr>
-          <w:gridAfter w:val="1"/>
-        </w:trPr>
-        <w:tc>
-          <w:tcPr>
-            <w:tcW w:w="0" w:type="auto"/>
-          </w:tcPr>
-          <w:p>
-            <w:pPr>
-              <w:pStyle w:val="Compact"/>
-            </w:pPr>
-            <w:r>
-              <w:t>10</w:t>
-            </w:r>
-          </w:p>
-        </w:tc>
-        <w:tc>
-          <w:tcPr>
-            <w:tcW w:w="0" w:type="auto"/>
-          </w:tcPr>
-          <w:p>
-            <w:pPr>
-              <w:pStyle w:val="Compact"/>
-            </w:pPr>
-            <w:r>
-              <w:t>STAT</w:t>
-            </w:r>
-          </w:p>
-        </w:tc>
-        <w:tc>
-          <w:tcPr>
-            <w:tcW w:w="0" w:type="auto"/>
-          </w:tcPr>
-          <w:p>
-            <w:pPr>
-              <w:pStyle w:val="Compact"/>
-            </w:pPr>
-            <w:r>
-              <w:t>Regression test statistic</w:t>
-            </w:r>
-          </w:p>
-        </w:tc>
-      </w:tr>
-      <w:tr>
-        <w:trPr>
-          <w:gridAfter w:val="1"/>
-        </w:trPr>
-        <w:tc>
-          <w:tcPr>
-            <w:tcW w:w="0" w:type="auto"/>
-          </w:tcPr>
-          <w:p>
-            <w:pPr>
-              <w:pStyle w:val="Compact"/>
-            </w:pPr>
-            <w:r>
-              <w:t>11</w:t>
-            </w:r>
-          </w:p>
-        </w:tc>
-        <w:tc>
-          <w:tcPr>
-            <w:tcW w:w="0" w:type="auto"/>
-          </w:tcPr>
-          <w:p>
-            <w:pPr>
-              <w:pStyle w:val="Compact"/>
-            </w:pPr>
-            <w:r>
-              <w:t>P</w:t>
-            </w:r>
-          </w:p>
-        </w:tc>
-        <w:tc>
-          <w:tcPr>
-            <w:tcW w:w="0" w:type="auto"/>
-          </w:tcPr>
-          <w:p>
-            <w:pPr>
-              <w:pStyle w:val="Compact"/>
-            </w:pPr>
-            <w:r>
-              <w:t>P value</w:t>
-            </w:r>
-          </w:p>
-        </w:tc>
-      </w:tr>
-    </w:tbl>
-    <w:p>
-      <w:pPr>
-        <w:pStyle w:val="BodyText"/>
-      </w:pPr>
-      <w:r>
-        <w:t>* may be taken from the PLINK –hardy option and .bim file, see http://zzz.bwh.harvard.edu/plink/anal.shtml#glm.</w:t>
-      </w:r>
-    </w:p>
-    <w:p>
-      <w:pPr>
-        <w:pStyle w:val="BodyText"/>
-      </w:pPr>
-      <w:r>
-        <w:t>In this case, please provide for each SNP information on strand, effect allele, effect allele frequency, and the information measures for imputa</w:t>
-      </w:r>
-      <w:r>
-        <w:t>tion – the information measure can be on the genotype level obtained once for a cohort rather than from phenotype-genotype regression through software such as SNPTEST. SNP and sample based statistics can be greatly facilitated with software qctool, http://</w:t>
-      </w:r>
-      <w:r>
-        <w:t>www.well.ox.ac.uk/~gav/qctool_v2/. As is the case with INTERVAL.bgen and INTERVAL.sample, one can obtain the SNP-based statistics as follows,</w:t>
-      </w:r>
-    </w:p>
-    <w:p>
-      <w:pPr>
-        <w:pStyle w:val="SourceCode"/>
-      </w:pPr>
-      <w:r>
-        <w:rPr>
-          <w:rStyle w:val="ExtensionTok"/>
-        </w:rPr>
-        <w:lastRenderedPageBreak/>
-        <w:t>qctool</w:t>
-      </w:r>
-      <w:r>
-        <w:rPr>
-          <w:rStyle w:val="NormalTok"/>
-        </w:rPr>
-        <w:t xml:space="preserve"> -g INTERVAL.bgen -s INTERVAL.sample -snp-stats -osnp INTERVAL.snp-stats -sample-stats -osample INTERVAL.sam</w:t>
-      </w:r>
-      <w:r>
-        <w:rPr>
-          <w:rStyle w:val="NormalTok"/>
-        </w:rPr>
-        <w:t>ple-stats</w:t>
-      </w:r>
-    </w:p>
-    <w:p>
-      <w:pPr>
-        <w:pStyle w:val="FirstParagraph"/>
-      </w:pPr>
-      <w:r>
-        <w:t>See also the full SLURM sbatch script in the Appendix.</w:t>
-      </w:r>
-    </w:p>
-    <w:p>
-      <w:pPr>
-        <w:pStyle w:val="BodyText"/>
-      </w:pPr>
-      <w:r>
-        <w:t>When a dosage format is used, PLINK also gives an INFO measure; see http://zzz.bwh.harvard.edu/plink/dosage.shtml.</w:t>
-      </w:r>
-    </w:p>
-    <w:p>
-      <w:pPr>
-        <w:pStyle w:val="Heading2"/>
-      </w:pPr>
-      <w:bookmarkStart w:id="10" w:name="meta-analysis"/>
-      <w:r>
-        <w:t>Meta-analysis</w:t>
-      </w:r>
-      <w:bookmarkEnd w:id="10"/>
-    </w:p>
-    <w:p>
-      <w:pPr>
-        <w:pStyle w:val="FirstParagraph"/>
-      </w:pPr>
-      <w:r>
-        <w:t>Meta-analysis will be performed centrally using the inverse</w:t>
-      </w:r>
-      <w:r>
-        <w:t>-N weighted analysis of regression betas and standard errors, as implemented in the software METAL (https://github.com/statgen/METAL).</w:t>
+        <w:t>Meta-analysis will be performed centrally using the inverse-N weighted analysis of regression betas and standard errors, as implemented in the software</w:t>
+      </w:r>
+      <w:r>
+        <w:t xml:space="preserve"> METAL</w:t>
+      </w:r>
+      <w:r>
+        <w:t>.</w:t>
       </w:r>
     </w:p>
     <w:p>
@@ -1901,10 +400,7 @@
         <w:t>Marker exclusion filters</w:t>
       </w:r>
       <w:r>
-        <w:t>: we will apply imp</w:t>
-      </w:r>
-      <w:r>
-        <w:t>utation quality filters at the meta-analysis stage, so provide unfiltered results.</w:t>
+        <w:t>: we will apply imputation quality filters at the meta-analysis stage, so provide unfiltered results.</w:t>
       </w:r>
     </w:p>
     <w:p>
@@ -1940,31 +436,25 @@
         <w:t>Significance</w:t>
       </w:r>
       <w:r>
-        <w:t>: the Bonferroni th</w:t>
-      </w:r>
-      <w:r>
-        <w:t>reshold for the genome-wide analyses will be set at 5 x 10-10. The results will be replicated in independent cohorts.</w:t>
+        <w:t>: the Bonferroni threshold for the genome-wide analyses will be set at 5 x 10-10. The results will be replicated in independent cohorts.</w:t>
       </w:r>
     </w:p>
     <w:p>
       <w:pPr>
         <w:pStyle w:val="Heading2"/>
       </w:pPr>
-      <w:bookmarkStart w:id="11" w:name="contact-information"/>
+      <w:bookmarkStart w:id="8" w:name="contact-information"/>
       <w:r>
         <w:t>Contact information</w:t>
       </w:r>
-      <w:bookmarkEnd w:id="11"/>
+      <w:bookmarkEnd w:id="8"/>
     </w:p>
     <w:p>
       <w:pPr>
         <w:pStyle w:val="FirstParagraph"/>
       </w:pPr>
       <w:r>
-        <w:t>For general questions about SCALLOP, please contact Anders Mala</w:t>
-      </w:r>
-      <w:r>
-        <w:t>rstig (anders.malarstig@ki.se). For technical issues about TRYGGVE, please contact Lasse Folkersen (lasfol@cbs.dtu.dk).</w:t>
+        <w:t>For general questions about SCALLOP, please contact Anders Malarstig (anders.malarstig@ki.se). For technical issues about TRYGGVE, please contact Lasse Folkersen (lasfol@cbs.dtu.dk).</w:t>
       </w:r>
     </w:p>
     <w:p>
@@ -2059,6 +549,7 @@
         <w:pStyle w:val="NormalWeb"/>
       </w:pPr>
       <w:r>
+        <w:lastRenderedPageBreak/>
         <w:t xml:space="preserve">Sun BB, et al. (2018). Genomic atlas of the human plasma proteome. </w:t>
       </w:r>
       <w:r>
@@ -2076,7 +567,6 @@
         <w:pStyle w:val="Heading2"/>
       </w:pPr>
       <w:r>
-        <w:lastRenderedPageBreak/>
         <w:t>Supplementary information</w:t>
       </w:r>
     </w:p>
@@ -2085,10 +575,94 @@
         <w:pStyle w:val="NormalWeb"/>
       </w:pPr>
       <w:r>
-        <w:t>s</w:t>
-      </w:r>
-      <w:bookmarkStart w:id="12" w:name="_GoBack"/>
-      <w:bookmarkEnd w:id="12"/>
+        <w:t xml:space="preserve">URL: </w:t>
+      </w:r>
+    </w:p>
+    <w:p>
+      <w:pPr>
+        <w:pStyle w:val="NormalWeb"/>
+      </w:pPr>
+      <w:r>
+        <w:t xml:space="preserve">SCALLOP, </w:t>
+      </w:r>
+      <w:hyperlink r:id="rId8" w:history="1">
+        <w:r>
+          <w:rPr>
+            <w:rStyle w:val="Hyperlink"/>
+          </w:rPr>
+          <w:t>https://www.olink.com/scallop/</w:t>
+        </w:r>
+      </w:hyperlink>
+    </w:p>
+    <w:p>
+      <w:pPr>
+        <w:pStyle w:val="NormalWeb"/>
+      </w:pPr>
+      <w:r>
+        <w:t xml:space="preserve">OLINK/INF1 panel, </w:t>
+      </w:r>
+      <w:hyperlink r:id="rId9" w:history="1">
+        <w:r>
+          <w:rPr>
+            <w:rStyle w:val="Hyperlink"/>
+          </w:rPr>
+          <w:t>https://github.com/jinghuazhao/INF/blob/master/doc/olink.inf.panel.annot.tsv</w:t>
+        </w:r>
+      </w:hyperlink>
+      <w:r>
+        <w:t>.</w:t>
+      </w:r>
+    </w:p>
+    <w:p>
+      <w:pPr>
+        <w:pStyle w:val="NormalWeb"/>
+      </w:pPr>
+      <w:r>
+        <w:t>METAL</w:t>
+      </w:r>
+      <w:r>
+        <w:t xml:space="preserve"> </w:t>
+      </w:r>
+      <w:hyperlink r:id="rId10" w:history="1">
+        <w:r>
+          <w:rPr>
+            <w:rStyle w:val="Hyperlink"/>
+          </w:rPr>
+          <w:t>https://github.com/statgen/METAL</w:t>
+        </w:r>
+      </w:hyperlink>
+    </w:p>
+    <w:p>
+      <w:pPr>
+        <w:pStyle w:val="NormalWeb"/>
+      </w:pPr>
+      <w:r>
+        <w:t xml:space="preserve">PLINK, </w:t>
+      </w:r>
+      <w:hyperlink r:id="rId11" w:history="1">
+        <w:r>
+          <w:rPr>
+            <w:rStyle w:val="Hyperlink"/>
+          </w:rPr>
+          <w:t>http://zzz.bwh.harvard.edu/plink</w:t>
+        </w:r>
+      </w:hyperlink>
+    </w:p>
+    <w:p>
+      <w:pPr>
+        <w:pStyle w:val="NormalWeb"/>
+      </w:pPr>
+      <w:r>
+        <w:t xml:space="preserve">Uniprot, </w:t>
+      </w:r>
+      <w:hyperlink r:id="rId12" w:history="1">
+        <w:r>
+          <w:rPr>
+            <w:rStyle w:val="Hyperlink"/>
+          </w:rPr>
+          <w:t>https://www.uniprot.org</w:t>
+        </w:r>
+      </w:hyperlink>
     </w:p>
     <w:sectPr>
       <w:pgSz w:w="12240" w:h="15840"/>
@@ -2638,6 +1212,13 @@
     <w:lsdException w:name="Medium Shading 2"/>
     <w:lsdException w:name="Medium List 1"/>
     <w:lsdException w:name="Medium List 2"/>
+    <w:lsdException w:name="Medium Grid 1"/>
+    <w:lsdException w:name="Medium Grid 2"/>
+    <w:lsdException w:name="Medium Grid 3"/>
+    <w:lsdException w:name="Dark List"/>
+    <w:lsdException w:name="Colorful Shading"/>
+    <w:lsdException w:name="Colorful List"/>
+    <w:lsdException w:name="Colorful Grid"/>
     <w:lsdException w:name="Light Shading Accent 1"/>
     <w:lsdException w:name="Light List Accent 1"/>
     <w:lsdException w:name="Light Grid Accent 1"/>

</xml_diff>